<commit_message>
Finished V1 of Bonus Assighnment
Submitted too
</commit_message>
<xml_diff>
--- a/Notes/6 Unpivoting Data Tables/Chapter 6 Notes.docx
+++ b/Notes/6 Unpivoting Data Tables/Chapter 6 Notes.docx
@@ -443,6 +443,9 @@
         <w:lastRenderedPageBreak/>
         <w:t>E6-3 Unpivoting Grand Totals</w:t>
       </w:r>
+      <w:r>
+        <w:t xml:space="preserve"> (if there are also nulls in the values)</w:t>
+      </w:r>
     </w:p>
     <w:p>
       <w:pPr>
@@ -646,6 +649,11 @@
       </w:r>
     </w:p>
     <w:p>
+      <w:r>
+        <w:t>---</w:t>
+      </w:r>
+    </w:p>
+    <w:p>
       <w:pPr>
         <w:pStyle w:val="ListParagraph"/>
         <w:numPr>
@@ -775,6 +783,9 @@
     </w:p>
     <w:p>
       <w:r>
+        <w:rPr>
+          <w:noProof/>
+        </w:rPr>
         <w:drawing>
           <wp:inline distT="0" distB="0" distL="0" distR="0" wp14:anchorId="2DC9B2A8" wp14:editId="2DD7948C">
             <wp:extent cx="4633946" cy="914407"/>
@@ -2019,6 +2030,9 @@
     </w:p>
     <w:p>
       <w:r>
+        <w:rPr>
+          <w:noProof/>
+        </w:rPr>
         <w:drawing>
           <wp:inline distT="0" distB="0" distL="0" distR="0" wp14:anchorId="74007D22" wp14:editId="6FC26E4B">
             <wp:extent cx="5943600" cy="273050"/>

</xml_diff>